<commit_message>
Requirements v1: XSD, ex. XML, C# classes
</commit_message>
<xml_diff>
--- a/01_Documentation/Input data specification for PARS.docx
+++ b/01_Documentation/Input data specification for PARS.docx
@@ -46,7 +46,13 @@
         </w:numPr>
       </w:pPr>
       <w:r>
-        <w:t>Define spacial points and attach 3D Holograms to them</w:t>
+        <w:t>Define spacial points</w:t>
+      </w:r>
+      <w:r>
+        <w:t xml:space="preserve"> (on robot and in real world)</w:t>
+      </w:r>
+      <w:r>
+        <w:t xml:space="preserve"> and attach 3D Holograms to them</w:t>
       </w:r>
     </w:p>
     <w:p>
@@ -92,8 +98,26 @@
       <w:r>
         <w:t>Possibility to create processes and step patterns</w:t>
       </w:r>
-    </w:p>
-    <w:p>
+      <w:r>
+        <w:t xml:space="preserve"> </w:t>
+      </w:r>
+    </w:p>
+    <w:p>
+      <w:pPr>
+        <w:pStyle w:val="Listenabsatz"/>
+        <w:numPr>
+          <w:ilvl w:val="0"/>
+          <w:numId w:val="1"/>
+        </w:numPr>
+      </w:pPr>
+      <w:r>
+        <w:t>Input data should be human and machine readable</w:t>
+      </w:r>
+    </w:p>
+    <w:p>
+      <w:pPr>
+        <w:ind w:left="360"/>
+      </w:pPr>
       <w:r>
         <w:t>Additional things to think about:</w:t>
       </w:r>
@@ -187,10 +211,7 @@
           </w:tcPr>
           <w:p>
             <w:r>
-              <w:t>1</w:t>
-            </w:r>
-            <w:r>
-              <w:t>1</w:t>
+              <w:t>10</w:t>
             </w:r>
           </w:p>
         </w:tc>
@@ -200,7 +221,7 @@
           </w:tcPr>
           <w:p>
             <w:r>
-              <w:t>1</w:t>
+              <w:t>6</w:t>
             </w:r>
           </w:p>
         </w:tc>
@@ -210,7 +231,7 @@
           </w:tcPr>
           <w:p>
             <w:r>
-              <w:t>Create an input data generator that allows the selection of points and outputs xml-based information</w:t>
+              <w:t>Data structure should be XML</w:t>
             </w:r>
           </w:p>
         </w:tc>
@@ -225,7 +246,7 @@
               <w:t>1</w:t>
             </w:r>
             <w:r>
-              <w:t>2</w:t>
+              <w:t>1</w:t>
             </w:r>
           </w:p>
         </w:tc>
@@ -235,7 +256,7 @@
           </w:tcPr>
           <w:p>
             <w:r>
-              <w:t>2</w:t>
+              <w:t>1</w:t>
             </w:r>
           </w:p>
         </w:tc>
@@ -245,7 +266,7 @@
           </w:tcPr>
           <w:p>
             <w:r>
-              <w:t>Have a point definition part in the input that allows the parametrized definition of spacial points</w:t>
+              <w:t>Create an input data generator that allows the selection of points and outputs xml-based information</w:t>
             </w:r>
           </w:p>
         </w:tc>
@@ -260,6 +281,44 @@
               <w:t>1</w:t>
             </w:r>
             <w:r>
+              <w:t>2</w:t>
+            </w:r>
+          </w:p>
+        </w:tc>
+        <w:tc>
+          <w:tcPr>
+            <w:tcW w:w="709" w:type="dxa"/>
+          </w:tcPr>
+          <w:p>
+            <w:r>
+              <w:t>2</w:t>
+            </w:r>
+          </w:p>
+        </w:tc>
+        <w:tc>
+          <w:tcPr>
+            <w:tcW w:w="7603" w:type="dxa"/>
+          </w:tcPr>
+          <w:p>
+            <w:r>
+              <w:t>Have a point definition part in the input that allows the parametrized definition of spacial points</w:t>
+            </w:r>
+            <w:r>
+              <w:t>. Between Joints, and in 3D world</w:t>
+            </w:r>
+          </w:p>
+        </w:tc>
+      </w:tr>
+      <w:tr>
+        <w:tc>
+          <w:tcPr>
+            <w:tcW w:w="704" w:type="dxa"/>
+          </w:tcPr>
+          <w:p>
+            <w:r>
+              <w:t>1</w:t>
+            </w:r>
+            <w:r>
               <w:t>3</w:t>
             </w:r>
           </w:p>
@@ -502,11 +561,9 @@
           <w:numId w:val="2"/>
         </w:numPr>
       </w:pPr>
-      <w:proofErr w:type="spellStart"/>
-      <w:r>
-        <w:t>IntVariable</w:t>
-      </w:r>
-      <w:proofErr w:type="spellEnd"/>
+      <w:r>
+        <w:t>Int</w:t>
+      </w:r>
       <w:r>
         <w:br/>
       </w:r>
@@ -545,13 +602,33 @@
       <w:pPr>
         <w:pStyle w:val="Listenabsatz"/>
         <w:numPr>
+          <w:ilvl w:val="0"/>
+          <w:numId w:val="2"/>
+        </w:numPr>
+      </w:pPr>
+      <w:r>
+        <w:t>Points</w:t>
+      </w:r>
+    </w:p>
+    <w:p>
+      <w:pPr>
+        <w:pStyle w:val="Listenabsatz"/>
+        <w:numPr>
           <w:ilvl w:val="1"/>
           <w:numId w:val="2"/>
         </w:numPr>
       </w:pPr>
       <w:proofErr w:type="spellStart"/>
       <w:r>
-        <w:t>StringVariable</w:t>
+        <w:t>PointFix</w:t>
+      </w:r>
+      <w:proofErr w:type="spellEnd"/>
+      <w:r>
+        <w:t xml:space="preserve">: </w:t>
+      </w:r>
+      <w:proofErr w:type="spellStart"/>
+      <w:r>
+        <w:t>IPoint</w:t>
       </w:r>
       <w:proofErr w:type="spellEnd"/>
     </w:p>
@@ -564,7 +641,10 @@
         </w:numPr>
       </w:pPr>
       <w:r>
-        <w:t>Name</w:t>
+        <w:rPr>
+          <w:i/>
+        </w:rPr>
+        <w:t>Some 3D point definition to e.g. mount static models</w:t>
       </w:r>
     </w:p>
     <w:p>
@@ -576,8 +656,292 @@
         </w:numPr>
       </w:pPr>
       <w:r>
-        <w:t>Value</w:t>
-      </w:r>
+        <w:t>X,Y,Z</w:t>
+      </w:r>
+    </w:p>
+    <w:p>
+      <w:pPr>
+        <w:pStyle w:val="Listenabsatz"/>
+        <w:numPr>
+          <w:ilvl w:val="1"/>
+          <w:numId w:val="2"/>
+        </w:numPr>
+      </w:pPr>
+      <w:proofErr w:type="spellStart"/>
+      <w:r>
+        <w:t>PointRobot</w:t>
+      </w:r>
+      <w:proofErr w:type="spellEnd"/>
+      <w:r>
+        <w:t xml:space="preserve">: </w:t>
+      </w:r>
+      <w:proofErr w:type="spellStart"/>
+      <w:r>
+        <w:t>IPoint</w:t>
+      </w:r>
+      <w:proofErr w:type="spellEnd"/>
+    </w:p>
+    <w:p>
+      <w:pPr>
+        <w:pStyle w:val="Listenabsatz"/>
+        <w:numPr>
+          <w:ilvl w:val="2"/>
+          <w:numId w:val="2"/>
+        </w:numPr>
+      </w:pPr>
+      <w:r>
+        <w:rPr>
+          <w:i/>
+        </w:rPr>
+        <w:t xml:space="preserve">3D point that is between two Joints. </w:t>
+      </w:r>
+      <w:proofErr w:type="spellStart"/>
+      <w:r>
+        <w:rPr>
+          <w:i/>
+        </w:rPr>
+        <w:t>ScaleValue</w:t>
+      </w:r>
+      <w:proofErr w:type="spellEnd"/>
+      <w:r>
+        <w:rPr>
+          <w:i/>
+        </w:rPr>
+        <w:t xml:space="preserve"> = 0 -&gt; Joint1, </w:t>
+      </w:r>
+      <w:proofErr w:type="spellStart"/>
+      <w:r>
+        <w:rPr>
+          <w:i/>
+        </w:rPr>
+        <w:t>ScaleValue</w:t>
+      </w:r>
+      <w:proofErr w:type="spellEnd"/>
+      <w:r>
+        <w:rPr>
+          <w:i/>
+        </w:rPr>
+        <w:t xml:space="preserve"> = 1 -&gt; Joint 2 and everything in between.</w:t>
+      </w:r>
+    </w:p>
+    <w:p>
+      <w:pPr>
+        <w:pStyle w:val="Listenabsatz"/>
+        <w:numPr>
+          <w:ilvl w:val="2"/>
+          <w:numId w:val="2"/>
+        </w:numPr>
+      </w:pPr>
+      <w:r>
+        <w:t xml:space="preserve">Joint1, Joint2, </w:t>
+      </w:r>
+      <w:proofErr w:type="spellStart"/>
+      <w:r>
+        <w:t>ScaleValue</w:t>
+      </w:r>
+      <w:proofErr w:type="spellEnd"/>
+    </w:p>
+    <w:p>
+      <w:pPr>
+        <w:pStyle w:val="Listenabsatz"/>
+        <w:numPr>
+          <w:ilvl w:val="1"/>
+          <w:numId w:val="2"/>
+        </w:numPr>
+      </w:pPr>
+      <w:proofErr w:type="spellStart"/>
+      <w:r>
+        <w:t>PointCamera</w:t>
+      </w:r>
+      <w:proofErr w:type="spellEnd"/>
+      <w:r>
+        <w:t xml:space="preserve">: </w:t>
+      </w:r>
+      <w:proofErr w:type="spellStart"/>
+      <w:r>
+        <w:t>IPoint</w:t>
+      </w:r>
+      <w:proofErr w:type="spellEnd"/>
+    </w:p>
+    <w:p>
+      <w:pPr>
+        <w:pStyle w:val="Listenabsatz"/>
+        <w:numPr>
+          <w:ilvl w:val="2"/>
+          <w:numId w:val="2"/>
+        </w:numPr>
+      </w:pPr>
+      <w:r>
+        <w:t>X,Y,Z from users position (head)</w:t>
+      </w:r>
+    </w:p>
+    <w:p>
+      <w:pPr>
+        <w:pStyle w:val="Listenabsatz"/>
+        <w:numPr>
+          <w:ilvl w:val="1"/>
+          <w:numId w:val="2"/>
+        </w:numPr>
+        <w:rPr>
+          <w:color w:val="FF0000"/>
+        </w:rPr>
+      </w:pPr>
+      <w:proofErr w:type="spellStart"/>
+      <w:r>
+        <w:rPr>
+          <w:color w:val="FF0000"/>
+        </w:rPr>
+        <w:t>CoordFrameDefinition</w:t>
+      </w:r>
+      <w:r>
+        <w:rPr>
+          <w:color w:val="FF0000"/>
+        </w:rPr>
+        <w:t>Angle</w:t>
+      </w:r>
+      <w:proofErr w:type="spellEnd"/>
+      <w:r>
+        <w:rPr>
+          <w:color w:val="FF0000"/>
+        </w:rPr>
+        <w:t xml:space="preserve"> : </w:t>
+      </w:r>
+      <w:proofErr w:type="spellStart"/>
+      <w:r>
+        <w:rPr>
+          <w:color w:val="FF0000"/>
+        </w:rPr>
+        <w:t>ICoordFrame</w:t>
+      </w:r>
+      <w:proofErr w:type="spellEnd"/>
+    </w:p>
+    <w:p>
+      <w:pPr>
+        <w:pStyle w:val="Listenabsatz"/>
+        <w:numPr>
+          <w:ilvl w:val="2"/>
+          <w:numId w:val="2"/>
+        </w:numPr>
+        <w:rPr>
+          <w:color w:val="FF0000"/>
+        </w:rPr>
+      </w:pPr>
+      <w:proofErr w:type="spellStart"/>
+      <w:r>
+        <w:rPr>
+          <w:color w:val="FF0000"/>
+        </w:rPr>
+        <w:t>IPoint</w:t>
+      </w:r>
+      <w:proofErr w:type="spellEnd"/>
+      <w:r>
+        <w:rPr>
+          <w:color w:val="FF0000"/>
+        </w:rPr>
+        <w:t xml:space="preserve">, </w:t>
+      </w:r>
+      <w:r>
+        <w:rPr>
+          <w:color w:val="FF0000"/>
+        </w:rPr>
+        <w:t>Alpha, Beta, Gamma</w:t>
+      </w:r>
+    </w:p>
+    <w:p>
+      <w:pPr>
+        <w:pStyle w:val="Listenabsatz"/>
+        <w:numPr>
+          <w:ilvl w:val="1"/>
+          <w:numId w:val="2"/>
+        </w:numPr>
+        <w:rPr>
+          <w:color w:val="FF0000"/>
+        </w:rPr>
+      </w:pPr>
+      <w:proofErr w:type="spellStart"/>
+      <w:r>
+        <w:rPr>
+          <w:color w:val="FF0000"/>
+        </w:rPr>
+        <w:t>CoordFrameDefinitionIPoint</w:t>
+      </w:r>
+      <w:proofErr w:type="spellEnd"/>
+      <w:r>
+        <w:rPr>
+          <w:color w:val="FF0000"/>
+        </w:rPr>
+        <w:t xml:space="preserve"> : </w:t>
+      </w:r>
+      <w:proofErr w:type="spellStart"/>
+      <w:r>
+        <w:rPr>
+          <w:color w:val="FF0000"/>
+        </w:rPr>
+        <w:t>ICoordFrame</w:t>
+      </w:r>
+      <w:proofErr w:type="spellEnd"/>
+    </w:p>
+    <w:p>
+      <w:pPr>
+        <w:pStyle w:val="Listenabsatz"/>
+        <w:numPr>
+          <w:ilvl w:val="2"/>
+          <w:numId w:val="2"/>
+        </w:numPr>
+        <w:rPr>
+          <w:color w:val="FF0000"/>
+        </w:rPr>
+      </w:pPr>
+      <w:proofErr w:type="spellStart"/>
+      <w:r>
+        <w:rPr>
+          <w:color w:val="FF0000"/>
+        </w:rPr>
+        <w:t>IPoint</w:t>
+      </w:r>
+      <w:proofErr w:type="spellEnd"/>
+      <w:r>
+        <w:rPr>
+          <w:color w:val="FF0000"/>
+        </w:rPr>
+        <w:t xml:space="preserve">, </w:t>
+      </w:r>
+      <w:proofErr w:type="spellStart"/>
+      <w:r>
+        <w:rPr>
+          <w:color w:val="FF0000"/>
+        </w:rPr>
+        <w:t>IPoint</w:t>
+      </w:r>
+      <w:proofErr w:type="spellEnd"/>
+      <w:r>
+        <w:rPr>
+          <w:color w:val="FF0000"/>
+        </w:rPr>
+        <w:t xml:space="preserve">, </w:t>
+      </w:r>
+      <w:proofErr w:type="spellStart"/>
+      <w:r>
+        <w:rPr>
+          <w:color w:val="FF0000"/>
+        </w:rPr>
+        <w:t>IPoint</w:t>
+      </w:r>
+      <w:proofErr w:type="spellEnd"/>
+      <w:r>
+        <w:rPr>
+          <w:color w:val="FF0000"/>
+        </w:rPr>
+        <w:t xml:space="preserve">, </w:t>
+      </w:r>
+      <w:proofErr w:type="spellStart"/>
+      <w:r>
+        <w:rPr>
+          <w:color w:val="FF0000"/>
+        </w:rPr>
+        <w:t>IPoint</w:t>
+      </w:r>
+      <w:proofErr w:type="spellEnd"/>
     </w:p>
     <w:p>
       <w:pPr>
@@ -587,13 +951,8 @@
           <w:numId w:val="2"/>
         </w:numPr>
       </w:pPr>
-      <w:proofErr w:type="spellStart"/>
-      <w:r>
-        <w:t>SpacialDefinition</w:t>
-      </w:r>
-      <w:proofErr w:type="spellEnd"/>
-      <w:r>
-        <w:t xml:space="preserve"> (Unique Name)</w:t>
+      <w:r>
+        <w:t>Holograms</w:t>
       </w:r>
     </w:p>
     <w:p>
@@ -604,19 +963,46 @@
           <w:numId w:val="2"/>
         </w:numPr>
       </w:pPr>
-      <w:proofErr w:type="spellStart"/>
-      <w:r>
-        <w:t>PointDefintionFix</w:t>
-      </w:r>
-      <w:proofErr w:type="spellEnd"/>
-      <w:r>
-        <w:t xml:space="preserve"> : </w:t>
-      </w:r>
+      <w:r>
+        <w:t>Sphere</w:t>
+      </w:r>
+      <w:r>
+        <w:t>:</w:t>
+      </w:r>
+    </w:p>
+    <w:p>
+      <w:pPr>
+        <w:pStyle w:val="Listenabsatz"/>
+        <w:numPr>
+          <w:ilvl w:val="2"/>
+          <w:numId w:val="2"/>
+        </w:numPr>
+      </w:pPr>
       <w:proofErr w:type="spellStart"/>
       <w:r>
         <w:t>IPoint</w:t>
       </w:r>
       <w:proofErr w:type="spellEnd"/>
+      <w:r>
+        <w:t>, Radius</w:t>
+      </w:r>
+    </w:p>
+    <w:p>
+      <w:pPr>
+        <w:pStyle w:val="Listenabsatz"/>
+        <w:numPr>
+          <w:ilvl w:val="1"/>
+          <w:numId w:val="2"/>
+        </w:numPr>
+      </w:pPr>
+      <w:proofErr w:type="spellStart"/>
+      <w:r>
+        <w:t>Zylinder</w:t>
+      </w:r>
+      <w:proofErr w:type="spellEnd"/>
+      <w:r>
+        <w:t>:</w:t>
+      </w:r>
     </w:p>
     <w:p>
       <w:pPr>
@@ -626,11 +1012,158 @@
           <w:numId w:val="2"/>
         </w:numPr>
       </w:pPr>
+      <w:proofErr w:type="spellStart"/>
+      <w:r>
+        <w:t>IPoint</w:t>
+      </w:r>
+      <w:proofErr w:type="spellEnd"/>
+      <w:r>
+        <w:t xml:space="preserve">, </w:t>
+      </w:r>
+      <w:proofErr w:type="spellStart"/>
+      <w:r>
+        <w:t>IPoint</w:t>
+      </w:r>
+      <w:proofErr w:type="spellEnd"/>
+      <w:r>
+        <w:t>, Radius</w:t>
+      </w:r>
+    </w:p>
+    <w:p>
+      <w:pPr>
+        <w:pStyle w:val="Listenabsatz"/>
+        <w:numPr>
+          <w:ilvl w:val="1"/>
+          <w:numId w:val="2"/>
+        </w:numPr>
+        <w:rPr>
+          <w:color w:val="4472C4" w:themeColor="accent1"/>
+        </w:rPr>
+      </w:pPr>
+      <w:proofErr w:type="spellStart"/>
+      <w:r>
+        <w:rPr>
+          <w:color w:val="4472C4" w:themeColor="accent1"/>
+        </w:rPr>
+        <w:t>HologramDefinition_General</w:t>
+      </w:r>
+      <w:proofErr w:type="spellEnd"/>
+    </w:p>
+    <w:p>
+      <w:pPr>
+        <w:pStyle w:val="Listenabsatz"/>
+        <w:numPr>
+          <w:ilvl w:val="2"/>
+          <w:numId w:val="2"/>
+        </w:numPr>
+        <w:rPr>
+          <w:color w:val="4472C4" w:themeColor="accent1"/>
+        </w:rPr>
+      </w:pPr>
+      <w:r>
+        <w:rPr>
+          <w:color w:val="4472C4" w:themeColor="accent1"/>
+        </w:rPr>
+        <w:t xml:space="preserve">Model, </w:t>
+      </w:r>
+      <w:proofErr w:type="spellStart"/>
+      <w:r>
+        <w:rPr>
+          <w:color w:val="4472C4" w:themeColor="accent1"/>
+        </w:rPr>
+        <w:t>I</w:t>
+      </w:r>
+      <w:r>
+        <w:rPr>
+          <w:color w:val="4472C4" w:themeColor="accent1"/>
+        </w:rPr>
+        <w:t>CoordFrame</w:t>
+      </w:r>
+      <w:proofErr w:type="spellEnd"/>
+    </w:p>
+    <w:p>
+      <w:pPr>
+        <w:pStyle w:val="Listenabsatz"/>
+        <w:numPr>
+          <w:ilvl w:val="0"/>
+          <w:numId w:val="2"/>
+        </w:numPr>
+      </w:pPr>
+      <w:proofErr w:type="spellStart"/>
+      <w:r>
+        <w:t>UIText</w:t>
+      </w:r>
+      <w:proofErr w:type="spellEnd"/>
+    </w:p>
+    <w:p>
+      <w:pPr>
+        <w:pStyle w:val="Listenabsatz"/>
+        <w:numPr>
+          <w:ilvl w:val="1"/>
+          <w:numId w:val="2"/>
+        </w:numPr>
+      </w:pPr>
+      <w:proofErr w:type="spellStart"/>
+      <w:r>
+        <w:t>UITextField</w:t>
+      </w:r>
+      <w:proofErr w:type="spellEnd"/>
+    </w:p>
+    <w:p>
+      <w:pPr>
+        <w:pStyle w:val="Listenabsatz"/>
+        <w:numPr>
+          <w:ilvl w:val="2"/>
+          <w:numId w:val="2"/>
+        </w:numPr>
+      </w:pPr>
+      <w:r>
+        <w:t>String</w:t>
+      </w:r>
+    </w:p>
+    <w:p>
+      <w:pPr>
+        <w:pStyle w:val="Listenabsatz"/>
+        <w:numPr>
+          <w:ilvl w:val="0"/>
+          <w:numId w:val="2"/>
+        </w:numPr>
+      </w:pPr>
+      <w:r>
+        <w:t>Events:</w:t>
+      </w:r>
+    </w:p>
+    <w:p>
+      <w:pPr>
+        <w:pStyle w:val="Listenabsatz"/>
+        <w:numPr>
+          <w:ilvl w:val="1"/>
+          <w:numId w:val="2"/>
+        </w:numPr>
+      </w:pPr>
+      <w:r>
+        <w:t>Trigger</w:t>
+      </w:r>
+      <w:r>
+        <w:t xml:space="preserve"> (EventHandler</w:t>
+      </w:r>
+      <w:r>
+        <w:t>1, EventHandler2</w:t>
+      </w:r>
+      <w:r>
+        <w:t>)</w:t>
+      </w:r>
+    </w:p>
+    <w:p>
+      <w:pPr>
+        <w:pStyle w:val="Listenabsatz"/>
+        <w:ind w:left="1440"/>
+      </w:pPr>
       <w:r>
         <w:rPr>
           <w:i/>
         </w:rPr>
-        <w:t>Some 3D point definition to e.g. mount static models</w:t>
+        <w:t>Events can only trigger once directly but can be reset by an event handler</w:t>
       </w:r>
     </w:p>
     <w:p>
@@ -641,9 +1174,146 @@
           <w:numId w:val="2"/>
         </w:numPr>
       </w:pPr>
-      <w:r>
-        <w:t>X,Y,Z</w:t>
-      </w:r>
+      <w:proofErr w:type="spellStart"/>
+      <w:r>
+        <w:t>TimeTrigger</w:t>
+      </w:r>
+      <w:proofErr w:type="spellEnd"/>
+      <w:r>
+        <w:tab/>
+      </w:r>
+    </w:p>
+    <w:p>
+      <w:pPr>
+        <w:pStyle w:val="Listenabsatz"/>
+        <w:numPr>
+          <w:ilvl w:val="3"/>
+          <w:numId w:val="2"/>
+        </w:numPr>
+      </w:pPr>
+      <w:proofErr w:type="spellStart"/>
+      <w:r>
+        <w:t>TimeSpan</w:t>
+      </w:r>
+      <w:proofErr w:type="spellEnd"/>
+    </w:p>
+    <w:p>
+      <w:pPr>
+        <w:pStyle w:val="Listenabsatz"/>
+        <w:numPr>
+          <w:ilvl w:val="2"/>
+          <w:numId w:val="2"/>
+        </w:numPr>
+      </w:pPr>
+      <w:proofErr w:type="spellStart"/>
+      <w:r>
+        <w:t>DistanceTrigger</w:t>
+      </w:r>
+      <w:proofErr w:type="spellEnd"/>
+    </w:p>
+    <w:p>
+      <w:pPr>
+        <w:pStyle w:val="Listenabsatz"/>
+        <w:numPr>
+          <w:ilvl w:val="3"/>
+          <w:numId w:val="2"/>
+        </w:numPr>
+      </w:pPr>
+      <w:proofErr w:type="spellStart"/>
+      <w:r>
+        <w:t>IPoint</w:t>
+      </w:r>
+      <w:proofErr w:type="spellEnd"/>
+    </w:p>
+    <w:p>
+      <w:pPr>
+        <w:pStyle w:val="Listenabsatz"/>
+        <w:numPr>
+          <w:ilvl w:val="3"/>
+          <w:numId w:val="2"/>
+        </w:numPr>
+      </w:pPr>
+      <w:proofErr w:type="spellStart"/>
+      <w:r>
+        <w:t>IPoint</w:t>
+      </w:r>
+      <w:proofErr w:type="spellEnd"/>
+    </w:p>
+    <w:p>
+      <w:pPr>
+        <w:pStyle w:val="Listenabsatz"/>
+        <w:numPr>
+          <w:ilvl w:val="3"/>
+          <w:numId w:val="2"/>
+        </w:numPr>
+      </w:pPr>
+      <w:r>
+        <w:t xml:space="preserve">Distance </w:t>
+      </w:r>
+    </w:p>
+    <w:p>
+      <w:pPr>
+        <w:pStyle w:val="Listenabsatz"/>
+        <w:numPr>
+          <w:ilvl w:val="2"/>
+          <w:numId w:val="2"/>
+        </w:numPr>
+      </w:pPr>
+      <w:proofErr w:type="spellStart"/>
+      <w:r>
+        <w:t>VarTrigger</w:t>
+      </w:r>
+      <w:proofErr w:type="spellEnd"/>
+    </w:p>
+    <w:p>
+      <w:pPr>
+        <w:pStyle w:val="Listenabsatz"/>
+        <w:numPr>
+          <w:ilvl w:val="3"/>
+          <w:numId w:val="2"/>
+        </w:numPr>
+      </w:pPr>
+      <w:proofErr w:type="spellStart"/>
+      <w:r>
+        <w:t>IntVarName</w:t>
+      </w:r>
+      <w:proofErr w:type="spellEnd"/>
+      <w:r>
+        <w:t xml:space="preserve"> </w:t>
+      </w:r>
+      <w:proofErr w:type="spellStart"/>
+      <w:r>
+        <w:rPr>
+          <w:i/>
+        </w:rPr>
+        <w:t>ToCheck</w:t>
+      </w:r>
+      <w:proofErr w:type="spellEnd"/>
+    </w:p>
+    <w:p>
+      <w:pPr>
+        <w:pStyle w:val="Listenabsatz"/>
+        <w:numPr>
+          <w:ilvl w:val="3"/>
+          <w:numId w:val="2"/>
+        </w:numPr>
+      </w:pPr>
+      <w:proofErr w:type="spellStart"/>
+      <w:r>
+        <w:t>IntVarName</w:t>
+      </w:r>
+      <w:proofErr w:type="spellEnd"/>
+      <w:r>
+        <w:t xml:space="preserve"> </w:t>
+      </w:r>
+      <w:proofErr w:type="spellStart"/>
+      <w:r>
+        <w:rPr>
+          <w:i/>
+        </w:rPr>
+        <w:t>TriggerValue</w:t>
+      </w:r>
+      <w:proofErr w:type="spellEnd"/>
     </w:p>
     <w:p>
       <w:pPr>
@@ -653,14 +1323,146 @@
           <w:numId w:val="2"/>
         </w:numPr>
       </w:pPr>
-      <w:proofErr w:type="spellStart"/>
-      <w:r>
-        <w:t>PointDefintionRobot</w:t>
-      </w:r>
-      <w:proofErr w:type="spellEnd"/>
-      <w:r>
-        <w:t xml:space="preserve"> : </w:t>
-      </w:r>
+      <w:r>
+        <w:t>Handler</w:t>
+      </w:r>
+      <w:r>
+        <w:t>:</w:t>
+      </w:r>
+    </w:p>
+    <w:p>
+      <w:pPr>
+        <w:pStyle w:val="Listenabsatz"/>
+        <w:numPr>
+          <w:ilvl w:val="2"/>
+          <w:numId w:val="2"/>
+        </w:numPr>
+      </w:pPr>
+      <w:proofErr w:type="spellStart"/>
+      <w:r>
+        <w:t>IncrementCounterEventHandler</w:t>
+      </w:r>
+      <w:proofErr w:type="spellEnd"/>
+    </w:p>
+    <w:p>
+      <w:pPr>
+        <w:pStyle w:val="Listenabsatz"/>
+        <w:ind w:left="2160"/>
+        <w:rPr>
+          <w:i/>
+        </w:rPr>
+      </w:pPr>
+      <w:r>
+        <w:rPr>
+          <w:i/>
+        </w:rPr>
+        <w:t>Increments the given counter</w:t>
+      </w:r>
+    </w:p>
+    <w:p>
+      <w:pPr>
+        <w:pStyle w:val="Listenabsatz"/>
+        <w:numPr>
+          <w:ilvl w:val="3"/>
+          <w:numId w:val="2"/>
+        </w:numPr>
+      </w:pPr>
+      <w:r>
+        <w:t>Counter</w:t>
+      </w:r>
+    </w:p>
+    <w:p>
+      <w:pPr>
+        <w:pStyle w:val="Listenabsatz"/>
+        <w:numPr>
+          <w:ilvl w:val="2"/>
+          <w:numId w:val="2"/>
+        </w:numPr>
+      </w:pPr>
+      <w:proofErr w:type="spellStart"/>
+      <w:r>
+        <w:t>ChangeUITextEventHandler</w:t>
+      </w:r>
+      <w:proofErr w:type="spellEnd"/>
+    </w:p>
+    <w:p>
+      <w:pPr>
+        <w:pStyle w:val="Listenabsatz"/>
+        <w:numPr>
+          <w:ilvl w:val="3"/>
+          <w:numId w:val="2"/>
+        </w:numPr>
+      </w:pPr>
+      <w:r>
+        <w:lastRenderedPageBreak/>
+        <w:t>New text</w:t>
+      </w:r>
+    </w:p>
+    <w:p>
+      <w:pPr>
+        <w:pStyle w:val="Listenabsatz"/>
+        <w:numPr>
+          <w:ilvl w:val="2"/>
+          <w:numId w:val="2"/>
+        </w:numPr>
+      </w:pPr>
+      <w:proofErr w:type="spellStart"/>
+      <w:r>
+        <w:t>SetTriggerStateEventHandler</w:t>
+      </w:r>
+      <w:proofErr w:type="spellEnd"/>
+    </w:p>
+    <w:p>
+      <w:pPr>
+        <w:pStyle w:val="Listenabsatz"/>
+        <w:ind w:left="2160"/>
+        <w:rPr>
+          <w:i/>
+        </w:rPr>
+      </w:pPr>
+      <w:r>
+        <w:rPr>
+          <w:i/>
+        </w:rPr>
+        <w:t>Resets the given Event so that it can trigger again</w:t>
+      </w:r>
+    </w:p>
+    <w:p>
+      <w:pPr>
+        <w:pStyle w:val="Listenabsatz"/>
+        <w:numPr>
+          <w:ilvl w:val="3"/>
+          <w:numId w:val="2"/>
+        </w:numPr>
+      </w:pPr>
+      <w:proofErr w:type="spellStart"/>
+      <w:r>
+        <w:t>EventID</w:t>
+      </w:r>
+      <w:proofErr w:type="spellEnd"/>
+    </w:p>
+    <w:p>
+      <w:pPr>
+        <w:pStyle w:val="Listenabsatz"/>
+        <w:numPr>
+          <w:ilvl w:val="2"/>
+          <w:numId w:val="2"/>
+        </w:numPr>
+      </w:pPr>
+      <w:proofErr w:type="spellStart"/>
+      <w:r>
+        <w:t>MoveRobotEventHandler</w:t>
+      </w:r>
+      <w:proofErr w:type="spellEnd"/>
+    </w:p>
+    <w:p>
+      <w:pPr>
+        <w:pStyle w:val="Listenabsatz"/>
+        <w:numPr>
+          <w:ilvl w:val="3"/>
+          <w:numId w:val="2"/>
+        </w:numPr>
+      </w:pPr>
       <w:proofErr w:type="spellStart"/>
       <w:r>
         <w:t>IPoint</w:t>
@@ -675,803 +1477,25 @@
           <w:numId w:val="2"/>
         </w:numPr>
       </w:pPr>
-      <w:r>
-        <w:rPr>
-          <w:i/>
-        </w:rPr>
-        <w:t xml:space="preserve">3D point that is between two Joints. </w:t>
-      </w:r>
-      <w:proofErr w:type="spellStart"/>
-      <w:r>
-        <w:rPr>
-          <w:i/>
-        </w:rPr>
-        <w:t>ScaleValue</w:t>
-      </w:r>
-      <w:proofErr w:type="spellEnd"/>
-      <w:r>
-        <w:rPr>
-          <w:i/>
-        </w:rPr>
-        <w:t xml:space="preserve"> = 0 -&gt; Joint1, </w:t>
-      </w:r>
-      <w:proofErr w:type="spellStart"/>
-      <w:r>
-        <w:rPr>
-          <w:i/>
-        </w:rPr>
-        <w:t>ScaleValue</w:t>
-      </w:r>
-      <w:proofErr w:type="spellEnd"/>
-      <w:r>
-        <w:rPr>
-          <w:i/>
-        </w:rPr>
-        <w:t xml:space="preserve"> = 1 -&gt; Joint 2 and everything in between.</w:t>
-      </w:r>
-    </w:p>
-    <w:p>
-      <w:pPr>
-        <w:pStyle w:val="Listenabsatz"/>
-        <w:numPr>
-          <w:ilvl w:val="2"/>
-          <w:numId w:val="2"/>
-        </w:numPr>
-      </w:pPr>
-      <w:r>
-        <w:t xml:space="preserve">Joint1, Joint2, </w:t>
-      </w:r>
-      <w:proofErr w:type="spellStart"/>
-      <w:r>
-        <w:t>ScaleValue</w:t>
-      </w:r>
-      <w:proofErr w:type="spellEnd"/>
-    </w:p>
-    <w:p>
-      <w:pPr>
-        <w:pStyle w:val="Listenabsatz"/>
-        <w:numPr>
-          <w:ilvl w:val="1"/>
-          <w:numId w:val="2"/>
-        </w:numPr>
-        <w:rPr>
-          <w:color w:val="FF0000"/>
-        </w:rPr>
-      </w:pPr>
-      <w:proofErr w:type="spellStart"/>
-      <w:r>
-        <w:rPr>
-          <w:color w:val="FF0000"/>
-        </w:rPr>
-        <w:t>CoordFrameDefinition</w:t>
-      </w:r>
-      <w:r>
-        <w:rPr>
-          <w:color w:val="FF0000"/>
-        </w:rPr>
-        <w:t>Angle</w:t>
-      </w:r>
-      <w:proofErr w:type="spellEnd"/>
-      <w:r>
-        <w:rPr>
-          <w:color w:val="FF0000"/>
-        </w:rPr>
-        <w:t xml:space="preserve"> : </w:t>
-      </w:r>
-      <w:proofErr w:type="spellStart"/>
-      <w:r>
-        <w:rPr>
-          <w:color w:val="FF0000"/>
-        </w:rPr>
-        <w:t>ICoordFrame</w:t>
-      </w:r>
-      <w:proofErr w:type="spellEnd"/>
-    </w:p>
-    <w:p>
-      <w:pPr>
-        <w:pStyle w:val="Listenabsatz"/>
-        <w:numPr>
-          <w:ilvl w:val="2"/>
-          <w:numId w:val="2"/>
-        </w:numPr>
-        <w:rPr>
-          <w:color w:val="FF0000"/>
-        </w:rPr>
-      </w:pPr>
-      <w:proofErr w:type="spellStart"/>
-      <w:r>
-        <w:rPr>
-          <w:color w:val="FF0000"/>
-        </w:rPr>
-        <w:t>IPoint</w:t>
-      </w:r>
-      <w:proofErr w:type="spellEnd"/>
-      <w:r>
-        <w:rPr>
-          <w:color w:val="FF0000"/>
-        </w:rPr>
-        <w:t xml:space="preserve">, </w:t>
-      </w:r>
-      <w:r>
-        <w:rPr>
-          <w:color w:val="FF0000"/>
-        </w:rPr>
-        <w:t>Alpha, Beta, Gamma</w:t>
-      </w:r>
-    </w:p>
-    <w:p>
-      <w:pPr>
-        <w:pStyle w:val="Listenabsatz"/>
-        <w:numPr>
-          <w:ilvl w:val="1"/>
-          <w:numId w:val="2"/>
-        </w:numPr>
-        <w:rPr>
-          <w:color w:val="FF0000"/>
-        </w:rPr>
-      </w:pPr>
-      <w:proofErr w:type="spellStart"/>
-      <w:r>
-        <w:rPr>
-          <w:color w:val="FF0000"/>
-        </w:rPr>
-        <w:t>CoordFrameDefinitionIPoint</w:t>
-      </w:r>
-      <w:proofErr w:type="spellEnd"/>
-      <w:r>
-        <w:rPr>
-          <w:color w:val="FF0000"/>
-        </w:rPr>
-        <w:t xml:space="preserve"> : </w:t>
-      </w:r>
-      <w:proofErr w:type="spellStart"/>
-      <w:r>
-        <w:rPr>
-          <w:color w:val="FF0000"/>
-        </w:rPr>
-        <w:t>ICoordFrame</w:t>
-      </w:r>
-      <w:proofErr w:type="spellEnd"/>
-    </w:p>
-    <w:p>
-      <w:pPr>
-        <w:pStyle w:val="Listenabsatz"/>
-        <w:numPr>
-          <w:ilvl w:val="2"/>
-          <w:numId w:val="2"/>
-        </w:numPr>
-        <w:rPr>
-          <w:color w:val="FF0000"/>
-        </w:rPr>
-      </w:pPr>
-      <w:proofErr w:type="spellStart"/>
-      <w:r>
-        <w:rPr>
-          <w:color w:val="FF0000"/>
-        </w:rPr>
-        <w:t>IPoint</w:t>
-      </w:r>
-      <w:proofErr w:type="spellEnd"/>
-      <w:r>
-        <w:rPr>
-          <w:color w:val="FF0000"/>
-        </w:rPr>
-        <w:t xml:space="preserve">, </w:t>
-      </w:r>
-      <w:proofErr w:type="spellStart"/>
-      <w:r>
-        <w:rPr>
-          <w:color w:val="FF0000"/>
-        </w:rPr>
-        <w:t>IPoint</w:t>
-      </w:r>
-      <w:proofErr w:type="spellEnd"/>
-      <w:r>
-        <w:rPr>
-          <w:color w:val="FF0000"/>
-        </w:rPr>
-        <w:t xml:space="preserve">, </w:t>
-      </w:r>
-      <w:proofErr w:type="spellStart"/>
-      <w:r>
-        <w:rPr>
-          <w:color w:val="FF0000"/>
-        </w:rPr>
-        <w:t>IPoint</w:t>
-      </w:r>
-      <w:proofErr w:type="spellEnd"/>
-      <w:r>
-        <w:rPr>
-          <w:color w:val="FF0000"/>
-        </w:rPr>
-        <w:t xml:space="preserve">, </w:t>
-      </w:r>
-      <w:proofErr w:type="spellStart"/>
-      <w:r>
-        <w:rPr>
-          <w:color w:val="FF0000"/>
-        </w:rPr>
-        <w:t>IPoint</w:t>
-      </w:r>
-      <w:proofErr w:type="spellEnd"/>
-    </w:p>
-    <w:p>
-      <w:pPr>
-        <w:pStyle w:val="Listenabsatz"/>
-        <w:numPr>
-          <w:ilvl w:val="0"/>
-          <w:numId w:val="2"/>
-        </w:numPr>
-      </w:pPr>
-      <w:proofErr w:type="spellStart"/>
-      <w:r>
-        <w:t>HologramDefintions</w:t>
-      </w:r>
-      <w:proofErr w:type="spellEnd"/>
-    </w:p>
-    <w:p>
-      <w:pPr>
-        <w:pStyle w:val="Listenabsatz"/>
-        <w:numPr>
-          <w:ilvl w:val="1"/>
-          <w:numId w:val="2"/>
-        </w:numPr>
-      </w:pPr>
-      <w:proofErr w:type="spellStart"/>
-      <w:r>
-        <w:t>HologramDefinition_Sphere</w:t>
-      </w:r>
-      <w:proofErr w:type="spellEnd"/>
-      <w:r>
-        <w:t>:</w:t>
-      </w:r>
-    </w:p>
-    <w:p>
-      <w:pPr>
-        <w:pStyle w:val="Listenabsatz"/>
-        <w:numPr>
-          <w:ilvl w:val="2"/>
-          <w:numId w:val="2"/>
-        </w:numPr>
-      </w:pPr>
-      <w:proofErr w:type="spellStart"/>
-      <w:r>
-        <w:t>IPoint</w:t>
-      </w:r>
-      <w:proofErr w:type="spellEnd"/>
-      <w:r>
-        <w:t>, Radius</w:t>
-      </w:r>
-      <w:proofErr w:type="spellStart"/>
-    </w:p>
-    <w:p>
-      <w:pPr>
-        <w:pStyle w:val="Listenabsatz"/>
-        <w:numPr>
-          <w:ilvl w:val="1"/>
-          <w:numId w:val="2"/>
-        </w:numPr>
-      </w:pPr>
-      <w:r>
-        <w:t>HologramDefinition_Zylinder</w:t>
-      </w:r>
-      <w:proofErr w:type="spellEnd"/>
-      <w:r>
-        <w:t>:</w:t>
-      </w:r>
-    </w:p>
-    <w:p>
-      <w:pPr>
-        <w:pStyle w:val="Listenabsatz"/>
-        <w:numPr>
-          <w:ilvl w:val="2"/>
-          <w:numId w:val="2"/>
-        </w:numPr>
-      </w:pPr>
-      <w:proofErr w:type="spellStart"/>
-      <w:r>
-        <w:t>IPoint</w:t>
-      </w:r>
-      <w:proofErr w:type="spellEnd"/>
-      <w:r>
-        <w:t xml:space="preserve">, </w:t>
-      </w:r>
-      <w:proofErr w:type="spellStart"/>
-      <w:r>
-        <w:t>IPoint</w:t>
-      </w:r>
-      <w:proofErr w:type="spellEnd"/>
-      <w:r>
-        <w:t>, Radius</w:t>
-      </w:r>
-    </w:p>
-    <w:p>
-      <w:pPr>
-        <w:pStyle w:val="Listenabsatz"/>
-        <w:numPr>
-          <w:ilvl w:val="1"/>
-          <w:numId w:val="2"/>
-        </w:numPr>
-        <w:rPr>
-          <w:color w:val="4472C4" w:themeColor="accent1"/>
-        </w:rPr>
-      </w:pPr>
-      <w:proofErr w:type="spellStart"/>
-      <w:r>
-        <w:rPr>
-          <w:color w:val="4472C4" w:themeColor="accent1"/>
-        </w:rPr>
-        <w:t>HologramDefinition_General</w:t>
-      </w:r>
-      <w:proofErr w:type="spellEnd"/>
-    </w:p>
-    <w:p>
-      <w:pPr>
-        <w:pStyle w:val="Listenabsatz"/>
-        <w:numPr>
-          <w:ilvl w:val="2"/>
-          <w:numId w:val="2"/>
-        </w:numPr>
-        <w:rPr>
-          <w:color w:val="4472C4" w:themeColor="accent1"/>
-        </w:rPr>
-      </w:pPr>
-      <w:r>
-        <w:rPr>
-          <w:color w:val="4472C4" w:themeColor="accent1"/>
-        </w:rPr>
-        <w:t xml:space="preserve">Model, </w:t>
-      </w:r>
-      <w:proofErr w:type="spellStart"/>
-      <w:r>
-        <w:rPr>
-          <w:color w:val="4472C4" w:themeColor="accent1"/>
-        </w:rPr>
-        <w:t>I</w:t>
-      </w:r>
-      <w:r>
-        <w:rPr>
-          <w:color w:val="4472C4" w:themeColor="accent1"/>
-        </w:rPr>
-        <w:t>CoordFrame</w:t>
-      </w:r>
-      <w:proofErr w:type="spellEnd"/>
-    </w:p>
-    <w:p>
-      <w:pPr>
-        <w:pStyle w:val="Listenabsatz"/>
-        <w:numPr>
-          <w:ilvl w:val="0"/>
-          <w:numId w:val="2"/>
-        </w:numPr>
-        <w:rPr>
-          <w:color w:val="4472C4" w:themeColor="accent1"/>
-        </w:rPr>
-      </w:pPr>
-      <w:proofErr w:type="spellStart"/>
-      <w:r>
-        <w:rPr>
-          <w:color w:val="4472C4" w:themeColor="accent1"/>
-        </w:rPr>
-        <w:t>UIText</w:t>
-      </w:r>
-      <w:proofErr w:type="spellEnd"/>
-    </w:p>
-    <w:p>
-      <w:pPr>
-        <w:pStyle w:val="Listenabsatz"/>
-        <w:numPr>
-          <w:ilvl w:val="1"/>
-          <w:numId w:val="2"/>
-        </w:numPr>
-        <w:rPr>
-          <w:color w:val="4472C4" w:themeColor="accent1"/>
-        </w:rPr>
-      </w:pPr>
-      <w:proofErr w:type="spellStart"/>
-      <w:r>
-        <w:rPr>
-          <w:color w:val="4472C4" w:themeColor="accent1"/>
-        </w:rPr>
-        <w:t>UITextField</w:t>
-      </w:r>
-      <w:proofErr w:type="spellEnd"/>
-    </w:p>
-    <w:p>
-      <w:pPr>
-        <w:pStyle w:val="Listenabsatz"/>
-        <w:numPr>
-          <w:ilvl w:val="2"/>
-          <w:numId w:val="2"/>
-        </w:numPr>
-        <w:rPr>
-          <w:color w:val="4472C4" w:themeColor="accent1"/>
-        </w:rPr>
-      </w:pPr>
-      <w:proofErr w:type="spellStart"/>
-      <w:r>
-        <w:rPr>
-          <w:color w:val="4472C4" w:themeColor="accent1"/>
-        </w:rPr>
-        <w:t>StringVariable</w:t>
-      </w:r>
-      <w:proofErr w:type="spellEnd"/>
-    </w:p>
-    <w:p>
-      <w:pPr>
-        <w:pStyle w:val="Listenabsatz"/>
-        <w:numPr>
-          <w:ilvl w:val="0"/>
-          <w:numId w:val="2"/>
-        </w:numPr>
-      </w:pPr>
-      <w:r>
-        <w:t>Events:</w:t>
-      </w:r>
-    </w:p>
-    <w:p>
-      <w:pPr>
-        <w:pStyle w:val="Listenabsatz"/>
-        <w:numPr>
-          <w:ilvl w:val="1"/>
-          <w:numId w:val="2"/>
-        </w:numPr>
-      </w:pPr>
-      <w:proofErr w:type="spellStart"/>
-      <w:r>
-        <w:t>TriggerDefin</w:t>
-      </w:r>
-      <w:r>
-        <w:t>i</w:t>
-      </w:r>
-      <w:r>
-        <w:t>tions</w:t>
-      </w:r>
-      <w:proofErr w:type="spellEnd"/>
-      <w:r>
-        <w:t xml:space="preserve"> (EventHandler</w:t>
-      </w:r>
-      <w:r>
-        <w:t>1, EventHandler2</w:t>
-      </w:r>
-      <w:r>
-        <w:t>)</w:t>
-      </w:r>
-    </w:p>
-    <w:p>
-      <w:pPr>
-        <w:pStyle w:val="Listenabsatz"/>
-        <w:ind w:left="1440"/>
-      </w:pPr>
-      <w:r>
-        <w:rPr>
-          <w:i/>
-        </w:rPr>
-        <w:t>Events can only trigger once directly but can be reset by an event handler</w:t>
-      </w:r>
-    </w:p>
-    <w:p>
-      <w:pPr>
-        <w:pStyle w:val="Listenabsatz"/>
-        <w:numPr>
-          <w:ilvl w:val="2"/>
-          <w:numId w:val="2"/>
-        </w:numPr>
-      </w:pPr>
-      <w:proofErr w:type="spellStart"/>
-      <w:r>
-        <w:t>TimeTrigger</w:t>
-      </w:r>
-      <w:proofErr w:type="spellEnd"/>
-      <w:r>
-        <w:tab/>
-      </w:r>
-    </w:p>
-    <w:p>
-      <w:pPr>
-        <w:pStyle w:val="Listenabsatz"/>
-        <w:numPr>
-          <w:ilvl w:val="3"/>
-          <w:numId w:val="2"/>
-        </w:numPr>
-      </w:pPr>
-      <w:proofErr w:type="spellStart"/>
-      <w:r>
-        <w:t>TimeSpan</w:t>
-      </w:r>
-      <w:proofErr w:type="spellEnd"/>
-    </w:p>
-    <w:p>
-      <w:pPr>
-        <w:pStyle w:val="Listenabsatz"/>
-        <w:numPr>
-          <w:ilvl w:val="2"/>
-          <w:numId w:val="2"/>
-        </w:numPr>
-      </w:pPr>
-      <w:proofErr w:type="spellStart"/>
-      <w:r>
-        <w:t>DistanceTrigger</w:t>
-      </w:r>
-      <w:proofErr w:type="spellEnd"/>
-    </w:p>
-    <w:p>
-      <w:pPr>
-        <w:pStyle w:val="Listenabsatz"/>
-        <w:numPr>
-          <w:ilvl w:val="3"/>
-          <w:numId w:val="2"/>
-        </w:numPr>
-      </w:pPr>
-      <w:proofErr w:type="spellStart"/>
-      <w:r>
-        <w:t>IPoint</w:t>
-      </w:r>
-      <w:proofErr w:type="spellEnd"/>
-    </w:p>
-    <w:p>
-      <w:pPr>
-        <w:pStyle w:val="Listenabsatz"/>
-        <w:numPr>
-          <w:ilvl w:val="3"/>
-          <w:numId w:val="2"/>
-        </w:numPr>
-      </w:pPr>
-      <w:proofErr w:type="spellStart"/>
-      <w:r>
-        <w:t>IPoint</w:t>
-      </w:r>
-      <w:proofErr w:type="spellEnd"/>
-    </w:p>
-    <w:p>
-      <w:pPr>
-        <w:pStyle w:val="Listenabsatz"/>
-        <w:numPr>
-          <w:ilvl w:val="3"/>
-          <w:numId w:val="2"/>
-        </w:numPr>
-      </w:pPr>
-      <w:r>
-        <w:t xml:space="preserve">Distance </w:t>
-      </w:r>
-    </w:p>
-    <w:p>
-      <w:pPr>
-        <w:pStyle w:val="Listenabsatz"/>
-        <w:numPr>
-          <w:ilvl w:val="2"/>
-          <w:numId w:val="2"/>
-        </w:numPr>
-      </w:pPr>
-      <w:proofErr w:type="spellStart"/>
-      <w:r>
-        <w:t>VarTrigger</w:t>
-      </w:r>
-      <w:proofErr w:type="spellEnd"/>
-    </w:p>
-    <w:p>
-      <w:pPr>
-        <w:pStyle w:val="Listenabsatz"/>
-        <w:numPr>
-          <w:ilvl w:val="3"/>
-          <w:numId w:val="2"/>
-        </w:numPr>
-      </w:pPr>
-      <w:proofErr w:type="spellStart"/>
-      <w:r>
-        <w:t>IntVarName</w:t>
-      </w:r>
-      <w:proofErr w:type="spellEnd"/>
-      <w:r>
-        <w:t xml:space="preserve"> </w:t>
-      </w:r>
-      <w:proofErr w:type="spellStart"/>
-      <w:r>
-        <w:rPr>
-          <w:i/>
-        </w:rPr>
-        <w:t>ToCheck</w:t>
-      </w:r>
-      <w:proofErr w:type="spellEnd"/>
-    </w:p>
-    <w:p>
-      <w:pPr>
-        <w:pStyle w:val="Listenabsatz"/>
-        <w:numPr>
-          <w:ilvl w:val="3"/>
-          <w:numId w:val="2"/>
-        </w:numPr>
-      </w:pPr>
-      <w:proofErr w:type="spellStart"/>
-      <w:r>
-        <w:t>IntVarName</w:t>
-      </w:r>
-      <w:proofErr w:type="spellEnd"/>
-      <w:r>
-        <w:t xml:space="preserve"> </w:t>
-      </w:r>
-      <w:proofErr w:type="spellStart"/>
-      <w:r>
-        <w:rPr>
-          <w:i/>
-        </w:rPr>
-        <w:t>TriggerValue</w:t>
-      </w:r>
-      <w:proofErr w:type="spellEnd"/>
-    </w:p>
-    <w:p>
-      <w:pPr>
-        <w:pStyle w:val="Listenabsatz"/>
-        <w:numPr>
-          <w:ilvl w:val="1"/>
-          <w:numId w:val="2"/>
-        </w:numPr>
-      </w:pPr>
-      <w:proofErr w:type="spellStart"/>
-      <w:r>
-        <w:t>EventHandlerDefintions</w:t>
-      </w:r>
-      <w:proofErr w:type="spellEnd"/>
-      <w:r>
-        <w:t>:</w:t>
-      </w:r>
-    </w:p>
-    <w:p>
-      <w:pPr>
-        <w:pStyle w:val="Listenabsatz"/>
-        <w:numPr>
-          <w:ilvl w:val="2"/>
-          <w:numId w:val="2"/>
-        </w:numPr>
-      </w:pPr>
-      <w:proofErr w:type="spellStart"/>
-      <w:r>
-        <w:t>IncrementCounterEventHandler</w:t>
-      </w:r>
-      <w:proofErr w:type="spellEnd"/>
-    </w:p>
-    <w:p>
-      <w:pPr>
-        <w:pStyle w:val="Listenabsatz"/>
-        <w:ind w:left="2160"/>
-        <w:rPr>
-          <w:i/>
-        </w:rPr>
-      </w:pPr>
-      <w:r>
-        <w:rPr>
-          <w:i/>
-        </w:rPr>
-        <w:t>Increments the given counter</w:t>
-      </w:r>
-    </w:p>
-    <w:p>
-      <w:pPr>
-        <w:pStyle w:val="Listenabsatz"/>
-        <w:numPr>
-          <w:ilvl w:val="3"/>
-          <w:numId w:val="2"/>
-        </w:numPr>
-      </w:pPr>
-      <w:r>
-        <w:t>Counter</w:t>
-      </w:r>
-    </w:p>
-    <w:p>
-      <w:pPr>
-        <w:pStyle w:val="Listenabsatz"/>
-        <w:numPr>
-          <w:ilvl w:val="2"/>
-          <w:numId w:val="2"/>
-        </w:numPr>
-      </w:pPr>
-      <w:proofErr w:type="spellStart"/>
-      <w:r>
-        <w:lastRenderedPageBreak/>
-        <w:t>ChangeStringValueEventHandler</w:t>
-      </w:r>
-      <w:proofErr w:type="spellEnd"/>
-    </w:p>
-    <w:p>
-      <w:pPr>
-        <w:pStyle w:val="Listenabsatz"/>
-        <w:numPr>
-          <w:ilvl w:val="3"/>
-          <w:numId w:val="2"/>
-        </w:numPr>
-      </w:pPr>
-      <w:proofErr w:type="spellStart"/>
-      <w:r>
-        <w:t>StringValueVarName</w:t>
-      </w:r>
-      <w:proofErr w:type="spellEnd"/>
-    </w:p>
-    <w:p>
-      <w:pPr>
-        <w:pStyle w:val="Listenabsatz"/>
-        <w:numPr>
-          <w:ilvl w:val="3"/>
-          <w:numId w:val="2"/>
-        </w:numPr>
-      </w:pPr>
-      <w:proofErr w:type="spellStart"/>
-      <w:r>
-        <w:t>NewValue</w:t>
-      </w:r>
-      <w:proofErr w:type="spellEnd"/>
-    </w:p>
-    <w:p>
-      <w:pPr>
-        <w:pStyle w:val="Listenabsatz"/>
-        <w:numPr>
-          <w:ilvl w:val="2"/>
-          <w:numId w:val="2"/>
-        </w:numPr>
-      </w:pPr>
-      <w:proofErr w:type="spellStart"/>
-      <w:r>
-        <w:t>ResetEventEventHandler</w:t>
-      </w:r>
-      <w:proofErr w:type="spellEnd"/>
-    </w:p>
-    <w:p>
-      <w:pPr>
-        <w:pStyle w:val="Listenabsatz"/>
-        <w:ind w:left="2160"/>
-        <w:rPr>
-          <w:i/>
-        </w:rPr>
-      </w:pPr>
-      <w:r>
-        <w:rPr>
-          <w:i/>
-        </w:rPr>
-        <w:t>Resets the given Event so that it can trigger again</w:t>
-      </w:r>
-    </w:p>
-    <w:p>
-      <w:pPr>
-        <w:pStyle w:val="Listenabsatz"/>
-        <w:numPr>
-          <w:ilvl w:val="3"/>
-          <w:numId w:val="2"/>
-        </w:numPr>
-      </w:pPr>
-      <w:proofErr w:type="spellStart"/>
-      <w:r>
-        <w:t>EventID</w:t>
-      </w:r>
-      <w:proofErr w:type="spellEnd"/>
-    </w:p>
-    <w:p>
-      <w:pPr>
-        <w:pStyle w:val="Listenabsatz"/>
-        <w:numPr>
-          <w:ilvl w:val="2"/>
-          <w:numId w:val="2"/>
-        </w:numPr>
-      </w:pPr>
-      <w:proofErr w:type="spellStart"/>
-      <w:r>
-        <w:t>MoveRobotEventHandler</w:t>
-      </w:r>
-      <w:proofErr w:type="spellEnd"/>
-    </w:p>
-    <w:p>
-      <w:pPr>
-        <w:pStyle w:val="Listenabsatz"/>
-        <w:numPr>
-          <w:ilvl w:val="3"/>
-          <w:numId w:val="2"/>
-        </w:numPr>
-      </w:pPr>
-      <w:proofErr w:type="spellStart"/>
-      <w:r>
-        <w:t>IPoint</w:t>
+      <w:proofErr w:type="spellStart"/>
+      <w:r>
+        <w:t>SetRobotHandState</w:t>
       </w:r>
       <w:bookmarkStart w:id="0" w:name="_GoBack"/>
       <w:bookmarkEnd w:id="0"/>
       <w:proofErr w:type="spellEnd"/>
+    </w:p>
+    <w:p>
+      <w:pPr>
+        <w:pStyle w:val="Listenabsatz"/>
+        <w:numPr>
+          <w:ilvl w:val="3"/>
+          <w:numId w:val="2"/>
+        </w:numPr>
+      </w:pPr>
+      <w:r>
+        <w:t>Open/Close</w:t>
+      </w:r>
     </w:p>
     <w:p>
       <w:pPr>

</xml_diff>